<commit_message>
Added dataset and initial codebase
</commit_message>
<xml_diff>
--- a/Proiect_Intalnire_2.docx
+++ b/Proiect_Intalnire_2.docx
@@ -25,6 +25,7 @@
           <w:lang w:val="ro-RO"/>
         </w:rPr>
       </w:pPr>
+      <w:proofErr w:type="spellStart"/>
       <w:r>
         <w:rPr>
           <w:b/>
@@ -33,6 +34,7 @@
         </w:rPr>
         <w:t>Documentatie</w:t>
       </w:r>
+      <w:proofErr w:type="spellEnd"/>
       <w:r>
         <w:rPr>
           <w:lang w:val="ro-RO"/>
@@ -267,7 +269,21 @@
         <w:rPr>
           <w:lang w:val="ro-RO"/>
         </w:rPr>
-        <w:t>Se determină valoarea K prin trial-and-error, ca să obținem cea mai bună performanță</w:t>
+        <w:t>Se determină valoarea K prin trial-and-</w:t>
+      </w:r>
+      <w:proofErr w:type="spellStart"/>
+      <w:r>
+        <w:rPr>
+          <w:lang w:val="ro-RO"/>
+        </w:rPr>
+        <w:t>error</w:t>
+      </w:r>
+      <w:proofErr w:type="spellEnd"/>
+      <w:r>
+        <w:rPr>
+          <w:lang w:val="ro-RO"/>
+        </w:rPr>
+        <w:t>, ca să obținem cea mai bună performanță</w:t>
       </w:r>
     </w:p>
     <w:p>
@@ -311,12 +327,28 @@
           <w:lang w:val="ro-RO"/>
         </w:rPr>
       </w:pPr>
-      <w:r>
-        <w:rPr>
-          <w:lang w:val="ro-RO"/>
-        </w:rPr>
-        <w:t>Support Vector Machine</w:t>
-      </w:r>
+      <w:proofErr w:type="spellStart"/>
+      <w:r>
+        <w:rPr>
+          <w:lang w:val="ro-RO"/>
+        </w:rPr>
+        <w:t>Support</w:t>
+      </w:r>
+      <w:proofErr w:type="spellEnd"/>
+      <w:r>
+        <w:rPr>
+          <w:lang w:val="ro-RO"/>
+        </w:rPr>
+        <w:t xml:space="preserve"> Vector </w:t>
+      </w:r>
+      <w:proofErr w:type="spellStart"/>
+      <w:r>
+        <w:rPr>
+          <w:lang w:val="ro-RO"/>
+        </w:rPr>
+        <w:t>Machine</w:t>
+      </w:r>
+      <w:proofErr w:type="spellEnd"/>
     </w:p>
     <w:p>
       <w:pPr>
@@ -351,7 +383,21 @@
         <w:rPr>
           <w:lang w:val="ro-RO"/>
         </w:rPr>
-        <w:t>Clasificare lineară, datele trebuie analizate pe bază de o formulă specificată utilizând un kernel anume, ales pentru cazul de față</w:t>
+        <w:t xml:space="preserve">Clasificare lineară, datele trebuie analizate pe bază de o formulă specificată utilizând un </w:t>
+      </w:r>
+      <w:proofErr w:type="spellStart"/>
+      <w:r>
+        <w:rPr>
+          <w:lang w:val="ro-RO"/>
+        </w:rPr>
+        <w:t>kernel</w:t>
+      </w:r>
+      <w:proofErr w:type="spellEnd"/>
+      <w:r>
+        <w:rPr>
+          <w:lang w:val="ro-RO"/>
+        </w:rPr>
+        <w:t xml:space="preserve"> anume, ales pentru cazul de față</w:t>
       </w:r>
     </w:p>
     <w:p>
@@ -393,8 +439,16 @@
         <w:rPr>
           <w:lang w:val="ro-RO"/>
         </w:rPr>
-        <w:t>FF Neural Network</w:t>
-      </w:r>
+        <w:t xml:space="preserve">FF Neural </w:t>
+      </w:r>
+      <w:proofErr w:type="spellStart"/>
+      <w:r>
+        <w:rPr>
+          <w:lang w:val="ro-RO"/>
+        </w:rPr>
+        <w:t>Network</w:t>
+      </w:r>
+      <w:proofErr w:type="spellEnd"/>
     </w:p>
     <w:p>
       <w:pPr>
@@ -407,12 +461,56 @@
           <w:lang w:val="ro-RO"/>
         </w:rPr>
       </w:pPr>
-      <w:r>
-        <w:rPr>
-          <w:lang w:val="ro-RO"/>
-        </w:rPr>
-        <w:t>Fully connected neural network, funcție de activare cea mai folosită: ReLu</w:t>
-      </w:r>
+      <w:proofErr w:type="spellStart"/>
+      <w:r>
+        <w:rPr>
+          <w:lang w:val="ro-RO"/>
+        </w:rPr>
+        <w:t>Fully</w:t>
+      </w:r>
+      <w:proofErr w:type="spellEnd"/>
+      <w:r>
+        <w:rPr>
+          <w:lang w:val="ro-RO"/>
+        </w:rPr>
+        <w:t xml:space="preserve"> </w:t>
+      </w:r>
+      <w:proofErr w:type="spellStart"/>
+      <w:r>
+        <w:rPr>
+          <w:lang w:val="ro-RO"/>
+        </w:rPr>
+        <w:t>connected</w:t>
+      </w:r>
+      <w:proofErr w:type="spellEnd"/>
+      <w:r>
+        <w:rPr>
+          <w:lang w:val="ro-RO"/>
+        </w:rPr>
+        <w:t xml:space="preserve"> neural </w:t>
+      </w:r>
+      <w:proofErr w:type="spellStart"/>
+      <w:r>
+        <w:rPr>
+          <w:lang w:val="ro-RO"/>
+        </w:rPr>
+        <w:t>network</w:t>
+      </w:r>
+      <w:proofErr w:type="spellEnd"/>
+      <w:r>
+        <w:rPr>
+          <w:lang w:val="ro-RO"/>
+        </w:rPr>
+        <w:t xml:space="preserve">, funcție de activare cea mai folosită: </w:t>
+      </w:r>
+      <w:proofErr w:type="spellStart"/>
+      <w:r>
+        <w:rPr>
+          <w:lang w:val="ro-RO"/>
+        </w:rPr>
+        <w:t>ReLu</w:t>
+      </w:r>
+      <w:proofErr w:type="spellEnd"/>
     </w:p>
     <w:p>
       <w:pPr>
@@ -453,7 +551,21 @@
         <w:rPr>
           <w:lang w:val="ro-RO"/>
         </w:rPr>
-        <w:t>Trebuie folosite metode the regularizare (dropout, L2 etc.) pentru rezultate mai bune</w:t>
+        <w:t>Trebuie folosite metode the regularizare (</w:t>
+      </w:r>
+      <w:proofErr w:type="spellStart"/>
+      <w:r>
+        <w:rPr>
+          <w:lang w:val="ro-RO"/>
+        </w:rPr>
+        <w:t>dropout</w:t>
+      </w:r>
+      <w:proofErr w:type="spellEnd"/>
+      <w:r>
+        <w:rPr>
+          <w:lang w:val="ro-RO"/>
+        </w:rPr>
+        <w:t>, L2 etc.) pentru rezultate mai bune</w:t>
       </w:r>
     </w:p>
     <w:p>
@@ -489,7 +601,21 @@
         <w:rPr>
           <w:lang w:val="ro-RO"/>
         </w:rPr>
-        <w:t>Exemplu specific: MLPClassifier, rezultate din (4): acuratețe 89%</w:t>
+        <w:t xml:space="preserve">Exemplu specific: </w:t>
+      </w:r>
+      <w:proofErr w:type="spellStart"/>
+      <w:r>
+        <w:rPr>
+          <w:lang w:val="ro-RO"/>
+        </w:rPr>
+        <w:t>MLPClassifier</w:t>
+      </w:r>
+      <w:proofErr w:type="spellEnd"/>
+      <w:r>
+        <w:rPr>
+          <w:lang w:val="ro-RO"/>
+        </w:rPr>
+        <w:t>, rezultate din (4): acuratețe 89%</w:t>
       </w:r>
     </w:p>
     <w:p>
@@ -503,11 +629,19 @@
           <w:lang w:val="ro-RO"/>
         </w:rPr>
       </w:pPr>
-      <w:r>
-        <w:rPr>
-          <w:lang w:val="ro-RO"/>
-        </w:rPr>
-        <w:t>Random Forest</w:t>
+      <w:proofErr w:type="spellStart"/>
+      <w:r>
+        <w:rPr>
+          <w:lang w:val="ro-RO"/>
+        </w:rPr>
+        <w:t>Random</w:t>
+      </w:r>
+      <w:proofErr w:type="spellEnd"/>
+      <w:r>
+        <w:rPr>
+          <w:lang w:val="ro-RO"/>
+        </w:rPr>
+        <w:t xml:space="preserve"> Forest</w:t>
       </w:r>
     </w:p>
     <w:p>
@@ -622,7 +756,91 @@
         <w:rPr>
           <w:lang w:val="ro-RO"/>
         </w:rPr>
-        <w:t>Fiecare strat din rețea are substrat de pooling, regularizare, iar în a doua fază sunt câteva straturi de fully connected, urmând straturi de finalizare (softmax output, cross entropy)</w:t>
+        <w:t xml:space="preserve">Fiecare strat din rețea are substrat de </w:t>
+      </w:r>
+      <w:proofErr w:type="spellStart"/>
+      <w:r>
+        <w:rPr>
+          <w:lang w:val="ro-RO"/>
+        </w:rPr>
+        <w:t>pooling</w:t>
+      </w:r>
+      <w:proofErr w:type="spellEnd"/>
+      <w:r>
+        <w:rPr>
+          <w:lang w:val="ro-RO"/>
+        </w:rPr>
+        <w:t xml:space="preserve">, regularizare, iar în a doua fază sunt câteva straturi de </w:t>
+      </w:r>
+      <w:proofErr w:type="spellStart"/>
+      <w:r>
+        <w:rPr>
+          <w:lang w:val="ro-RO"/>
+        </w:rPr>
+        <w:t>fully</w:t>
+      </w:r>
+      <w:proofErr w:type="spellEnd"/>
+      <w:r>
+        <w:rPr>
+          <w:lang w:val="ro-RO"/>
+        </w:rPr>
+        <w:t xml:space="preserve"> </w:t>
+      </w:r>
+      <w:proofErr w:type="spellStart"/>
+      <w:r>
+        <w:rPr>
+          <w:lang w:val="ro-RO"/>
+        </w:rPr>
+        <w:t>connected</w:t>
+      </w:r>
+      <w:proofErr w:type="spellEnd"/>
+      <w:r>
+        <w:rPr>
+          <w:lang w:val="ro-RO"/>
+        </w:rPr>
+        <w:t>, urmând straturi de finalizare (</w:t>
+      </w:r>
+      <w:proofErr w:type="spellStart"/>
+      <w:r>
+        <w:rPr>
+          <w:lang w:val="ro-RO"/>
+        </w:rPr>
+        <w:t>softmax</w:t>
+      </w:r>
+      <w:proofErr w:type="spellEnd"/>
+      <w:r>
+        <w:rPr>
+          <w:lang w:val="ro-RO"/>
+        </w:rPr>
+        <w:t xml:space="preserve"> output, </w:t>
+      </w:r>
+      <w:proofErr w:type="spellStart"/>
+      <w:r>
+        <w:rPr>
+          <w:lang w:val="ro-RO"/>
+        </w:rPr>
+        <w:t>cross</w:t>
+      </w:r>
+      <w:proofErr w:type="spellEnd"/>
+      <w:r>
+        <w:rPr>
+          <w:lang w:val="ro-RO"/>
+        </w:rPr>
+        <w:t xml:space="preserve"> </w:t>
+      </w:r>
+      <w:proofErr w:type="spellStart"/>
+      <w:r>
+        <w:rPr>
+          <w:lang w:val="ro-RO"/>
+        </w:rPr>
+        <w:t>entropy</w:t>
+      </w:r>
+      <w:proofErr w:type="spellEnd"/>
+      <w:r>
+        <w:rPr>
+          <w:lang w:val="ro-RO"/>
+        </w:rPr>
+        <w:t>)</w:t>
       </w:r>
     </w:p>
     <w:p>
@@ -685,11 +903,19 @@
           <w:lang w:val="ro-RO"/>
         </w:rPr>
       </w:pPr>
-      <w:r>
-        <w:rPr>
-          <w:lang w:val="ro-RO"/>
-        </w:rPr>
-        <w:t xml:space="preserve">Dataset: </w:t>
+      <w:proofErr w:type="spellStart"/>
+      <w:r>
+        <w:rPr>
+          <w:lang w:val="ro-RO"/>
+        </w:rPr>
+        <w:t>Dataset</w:t>
+      </w:r>
+      <w:proofErr w:type="spellEnd"/>
+      <w:r>
+        <w:rPr>
+          <w:lang w:val="ro-RO"/>
+        </w:rPr>
+        <w:t xml:space="preserve">: </w:t>
       </w:r>
       <w:r>
         <w:rPr>
@@ -744,12 +970,28 @@
           <w:lang w:val="ro-RO"/>
         </w:rPr>
       </w:pPr>
-      <w:r>
-        <w:rPr>
-          <w:lang w:val="ro-RO"/>
-        </w:rPr>
-        <w:t>Feature extraction</w:t>
-      </w:r>
+      <w:proofErr w:type="spellStart"/>
+      <w:r>
+        <w:rPr>
+          <w:lang w:val="ro-RO"/>
+        </w:rPr>
+        <w:t>Feature</w:t>
+      </w:r>
+      <w:proofErr w:type="spellEnd"/>
+      <w:r>
+        <w:rPr>
+          <w:lang w:val="ro-RO"/>
+        </w:rPr>
+        <w:t xml:space="preserve"> </w:t>
+      </w:r>
+      <w:proofErr w:type="spellStart"/>
+      <w:r>
+        <w:rPr>
+          <w:lang w:val="ro-RO"/>
+        </w:rPr>
+        <w:t>extraction</w:t>
+      </w:r>
+      <w:proofErr w:type="spellEnd"/>
     </w:p>
     <w:p>
       <w:pPr>
@@ -802,7 +1044,21 @@
         <w:rPr>
           <w:lang w:val="ro-RO"/>
         </w:rPr>
-        <w:t>În general este folosit un color-map pentru reprezentarea grafică</w:t>
+        <w:t>În general este folosit un color-</w:t>
+      </w:r>
+      <w:proofErr w:type="spellStart"/>
+      <w:r>
+        <w:rPr>
+          <w:lang w:val="ro-RO"/>
+        </w:rPr>
+        <w:t>map</w:t>
+      </w:r>
+      <w:proofErr w:type="spellEnd"/>
+      <w:r>
+        <w:rPr>
+          <w:lang w:val="ro-RO"/>
+        </w:rPr>
+        <w:t xml:space="preserve"> pentru reprezentarea grafică</w:t>
       </w:r>
     </w:p>
     <w:p>
@@ -908,7 +1164,35 @@
         <w:rPr>
           <w:u w:val="single"/>
         </w:rPr>
-        <w:t xml:space="preserve"> Spectrograma Mel este </w:t>
+        <w:t xml:space="preserve"> </w:t>
+      </w:r>
+      <w:proofErr w:type="spellStart"/>
+      <w:r>
+        <w:rPr>
+          <w:u w:val="single"/>
+        </w:rPr>
+        <w:t>Spectrograma</w:t>
+      </w:r>
+      <w:proofErr w:type="spellEnd"/>
+      <w:r>
+        <w:rPr>
+          <w:u w:val="single"/>
+        </w:rPr>
+        <w:t xml:space="preserve"> Mel </w:t>
+      </w:r>
+      <w:proofErr w:type="spellStart"/>
+      <w:r>
+        <w:rPr>
+          <w:u w:val="single"/>
+        </w:rPr>
+        <w:t>este</w:t>
+      </w:r>
+      <w:proofErr w:type="spellEnd"/>
+      <w:r>
+        <w:rPr>
+          <w:u w:val="single"/>
+        </w:rPr>
+        <w:t xml:space="preserve"> </w:t>
       </w:r>
       <w:r>
         <w:rPr>
@@ -951,7 +1235,35 @@
           <w:lang w:val="ro-RO"/>
         </w:rPr>
         <w:br/>
-        <w:t>GTZAN dataset, Spectograma Mel, CNN+SVM</w:t>
+        <w:t xml:space="preserve">GTZAN </w:t>
+      </w:r>
+      <w:proofErr w:type="spellStart"/>
+      <w:r>
+        <w:rPr>
+          <w:lang w:val="ro-RO"/>
+        </w:rPr>
+        <w:t>dataset</w:t>
+      </w:r>
+      <w:proofErr w:type="spellEnd"/>
+      <w:r>
+        <w:rPr>
+          <w:lang w:val="ro-RO"/>
+        </w:rPr>
+        <w:t xml:space="preserve">, </w:t>
+      </w:r>
+      <w:proofErr w:type="spellStart"/>
+      <w:r>
+        <w:rPr>
+          <w:lang w:val="ro-RO"/>
+        </w:rPr>
+        <w:t>Spectograma</w:t>
+      </w:r>
+      <w:proofErr w:type="spellEnd"/>
+      <w:r>
+        <w:rPr>
+          <w:lang w:val="ro-RO"/>
+        </w:rPr>
+        <w:t xml:space="preserve"> Mel, CNN+SVM</w:t>
       </w:r>
     </w:p>
     <w:p>

</xml_diff>